<commit_message>
feat: lets try please help Lord GOD Most High King Jesus Christ my Lord Most High Almighty GOD
please help Lord Jesus Christ our Almighty GOD Most High
</commit_message>
<xml_diff>
--- a/Translating the Bible/GotQuestion.com Articles/Group 98/translated/Canaanites_Ukrainian.docx
+++ b/Translating the Bible/GotQuestion.com Articles/Group 98/translated/Canaanites_Ukrainian.docx
@@ -1,21 +1,19 @@
 
 <file path=word/document.xml><?xml version="1.0" encoding="utf-8"?>
-<w:document xmlns:wpc="http://schemas.microsoft.com/office/word/2010/wordprocessingCanvas" xmlns:cx="http://schemas.microsoft.com/office/drawing/2014/chartex" xmlns:cx1="http://schemas.microsoft.com/office/drawing/2015/9/8/chartex" xmlns:cx2="http://schemas.microsoft.com/office/drawing/2015/10/21/chartex" xmlns:cx3="http://schemas.microsoft.com/office/drawing/2016/5/9/chartex" xmlns:cx4="http://schemas.microsoft.com/office/drawing/2016/5/10/chartex" xmlns:cx5="http://schemas.microsoft.com/office/drawing/2016/5/11/chartex" xmlns:cx6="http://schemas.microsoft.com/office/drawing/2016/5/12/chartex" xmlns:cx7="http://schemas.microsoft.com/office/drawing/2016/5/13/chartex" xmlns:cx8="http://schemas.microsoft.com/office/drawing/2016/5/14/chartex" xmlns:mc="http://schemas.openxmlformats.org/markup-compatibility/2006" xmlns:aink="http://schemas.microsoft.com/office/drawing/2016/ink" xmlns:am3d="http://schemas.microsoft.com/office/drawing/2017/model3d" xmlns:o="urn:schemas-microsoft-com:office:office" xmlns:r="http://schemas.openxmlformats.org/officeDocument/2006/relationships" xmlns:m="http://schemas.openxmlformats.org/officeDocument/2006/math" xmlns:v="urn:schemas-microsoft-com:vml" xmlns:wp14="http://schemas.microsoft.com/office/word/2010/wordprocessingDrawing" xmlns:wp="http://schemas.openxmlformats.org/drawingml/2006/wordprocessingDrawing" xmlns:w10="urn:schemas-microsoft-com:office:word" xmlns:w="http://schemas.openxmlformats.org/wordprocessingml/2006/main" xmlns:w14="http://schemas.microsoft.com/office/word/2010/wordml" xmlns:w15="http://schemas.microsoft.com/office/word/2012/wordml" xmlns:w16cid="http://schemas.microsoft.com/office/word/2016/wordml/cid" xmlns:w16se="http://schemas.microsoft.com/office/word/2015/wordml/symex" xmlns:wpg="http://schemas.microsoft.com/office/word/2010/wordprocessingGroup" xmlns:wpi="http://schemas.microsoft.com/office/word/2010/wordprocessingInk" xmlns:wne="http://schemas.microsoft.com/office/word/2006/wordml" xmlns:wps="http://schemas.microsoft.com/office/word/2010/wordprocessingShape" mc:Ignorable="w14 w15 w16se w16cid wp14">
+<w:document xmlns:wpc="http://schemas.microsoft.com/office/word/2010/wordprocessingCanvas" xmlns:cx="http://schemas.microsoft.com/office/drawing/2014/chartex" xmlns:cx1="http://schemas.microsoft.com/office/drawing/2015/9/8/chartex" xmlns:cx2="http://schemas.microsoft.com/office/drawing/2015/10/21/chartex" xmlns:cx3="http://schemas.microsoft.com/office/drawing/2016/5/9/chartex" xmlns:cx4="http://schemas.microsoft.com/office/drawing/2016/5/10/chartex" xmlns:cx5="http://schemas.microsoft.com/office/drawing/2016/5/11/chartex" xmlns:cx6="http://schemas.microsoft.com/office/drawing/2016/5/12/chartex" xmlns:cx7="http://schemas.microsoft.com/office/drawing/2016/5/13/chartex" xmlns:cx8="http://schemas.microsoft.com/office/drawing/2016/5/14/chartex" xmlns:mc="http://schemas.openxmlformats.org/markup-compatibility/2006" xmlns:aink="http://schemas.microsoft.com/office/drawing/2016/ink" xmlns:am3d="http://schemas.microsoft.com/office/drawing/2017/model3d" xmlns:o="urn:schemas-microsoft-com:office:office" xmlns:oel="http://schemas.microsoft.com/office/2019/extlst" xmlns:r="http://schemas.openxmlformats.org/officeDocument/2006/relationships" xmlns:m="http://schemas.openxmlformats.org/officeDocument/2006/math" xmlns:v="urn:schemas-microsoft-com:vml" xmlns:wp14="http://schemas.microsoft.com/office/word/2010/wordprocessingDrawing" xmlns:wp="http://schemas.openxmlformats.org/drawingml/2006/wordprocessingDrawing" xmlns:w10="urn:schemas-microsoft-com:office:word" xmlns:w="http://schemas.openxmlformats.org/wordprocessingml/2006/main" xmlns:w14="http://schemas.microsoft.com/office/word/2010/wordml" xmlns:w15="http://schemas.microsoft.com/office/word/2012/wordml" xmlns:w16cex="http://schemas.microsoft.com/office/word/2018/wordml/cex" xmlns:w16cid="http://schemas.microsoft.com/office/word/2016/wordml/cid" xmlns:w16="http://schemas.microsoft.com/office/word/2018/wordml" xmlns:w16du="http://schemas.microsoft.com/office/word/2023/wordml/word16du" xmlns:w16sdtdh="http://schemas.microsoft.com/office/word/2020/wordml/sdtdatahash" xmlns:w16se="http://schemas.microsoft.com/office/word/2015/wordml/symex" xmlns:wpg="http://schemas.microsoft.com/office/word/2010/wordprocessingGroup" xmlns:wpi="http://schemas.microsoft.com/office/word/2010/wordprocessingInk" xmlns:wne="http://schemas.microsoft.com/office/word/2006/wordml" xmlns:wps="http://schemas.microsoft.com/office/word/2010/wordprocessingShape" mc:Ignorable="w14 w15 w16se w16cid w16 w16cex w16sdtdh w16du wp14">
   <w:body>
     <w:p>
       <w:pPr>
         <w:rPr>
-          <w:rStyle w:val="Strong"/>
+          <w:rStyle w:val="a3"/>
           <w:rFonts w:cs="Calibri"/>
           <w:b w:val="0"/>
           <w:color w:val="000000"/>
         </w:rPr>
       </w:pPr>
-      <w:bookmarkStart w:id="0" w:name="_GoBack"/>
-      <w:bookmarkEnd w:id="0"/>
-      <w:r>
-        <w:rPr>
-          <w:rStyle w:val="Strong"/>
+      <w:r>
+        <w:rPr>
+          <w:rStyle w:val="a3"/>
           <w:rFonts w:cs="Calibri"/>
           <w:color w:val="000000"/>
         </w:rPr>
@@ -23,18 +21,18 @@
       </w:r>
       <w:r>
         <w:rPr>
-          <w:rStyle w:val="Strong"/>
+          <w:rStyle w:val="a3"/>
           <w:rFonts w:cs="Calibri"/>
           <w:b w:val="0"/>
           <w:color w:val="000000"/>
         </w:rPr>
-        <w:t>Canaanites</w:t>
+        <w:t>Ханаанці</w:t>
       </w:r>
     </w:p>
     <w:p>
       <w:pPr>
         <w:rPr>
-          <w:rStyle w:val="Strong"/>
+          <w:rStyle w:val="a3"/>
           <w:rFonts w:cs="Calibri"/>
           <w:b w:val="0"/>
           <w:color w:val="000000"/>
@@ -42,7 +40,7 @@
       </w:pPr>
       <w:r>
         <w:rPr>
-          <w:rStyle w:val="Strong"/>
+          <w:rStyle w:val="a3"/>
           <w:rFonts w:cs="Calibri"/>
           <w:color w:val="000000"/>
         </w:rPr>
@@ -53,13 +51,13 @@
           <w:rFonts w:cs="Calibri"/>
           <w:color w:val="000000"/>
         </w:rPr>
-        <w:t>Who were the Canaanites? What was the origin of the Canaanites? Where did the Canaanites live in relation to Israel?</w:t>
+        <w:t>Ким були ханаанці? Яке було їх походження? Де жили ханаанці по відношенню до Ізраїлю?</w:t>
       </w:r>
     </w:p>
     <w:p>
       <w:pPr>
         <w:rPr>
-          <w:rStyle w:val="Strong"/>
+          <w:rStyle w:val="a3"/>
           <w:rFonts w:cs="Calibri"/>
           <w:color w:val="000000"/>
         </w:rPr>
@@ -70,6 +68,7 @@
         <w:rPr>
           <w:rFonts w:cs="Calibri"/>
           <w:color w:val="000000"/>
+          <w:lang w:val="uk-UA"/>
         </w:rPr>
       </w:pPr>
       <w:r>
@@ -79,21 +78,7 @@
           <w:bCs/>
           <w:color w:val="000000"/>
         </w:rPr>
-        <w:t>Question: "Who were the Canaanites?"</w:t>
-      </w:r>
-      <w:r>
-        <w:rPr>
-          <w:rFonts w:cs="Calibri"/>
-          <w:color w:val="000000"/>
-        </w:rPr>
-        <w:br/>
-      </w:r>
-      <w:r>
-        <w:rPr>
-          <w:rFonts w:cs="Calibri"/>
-          <w:color w:val="000000"/>
-        </w:rPr>
-        <w:br/>
+        <w:t>Question: "</w:t>
       </w:r>
       <w:r>
         <w:rPr>
@@ -102,6 +87,38 @@
           <w:bCs/>
           <w:color w:val="000000"/>
         </w:rPr>
+        <w:t>Ким були ханаанці</w:t>
+      </w:r>
+      <w:r>
+        <w:rPr>
+          <w:rFonts w:cs="Calibri"/>
+          <w:b/>
+          <w:bCs/>
+          <w:color w:val="000000"/>
+        </w:rPr>
+        <w:t>?"</w:t>
+      </w:r>
+      <w:r>
+        <w:rPr>
+          <w:rFonts w:cs="Calibri"/>
+          <w:color w:val="000000"/>
+        </w:rPr>
+        <w:br/>
+      </w:r>
+      <w:r>
+        <w:rPr>
+          <w:rFonts w:cs="Calibri"/>
+          <w:color w:val="000000"/>
+        </w:rPr>
+        <w:br/>
+      </w:r>
+      <w:r>
+        <w:rPr>
+          <w:rFonts w:cs="Calibri"/>
+          <w:b/>
+          <w:bCs/>
+          <w:color w:val="000000"/>
+        </w:rPr>
         <w:t>Answer:</w:t>
       </w:r>
       <w:r>
@@ -109,7 +126,14 @@
           <w:rFonts w:cs="Calibri"/>
           <w:color w:val="000000"/>
         </w:rPr>
-        <w:t> The Canaanites were a group of ancient people who lived in the land of Canaan on the eastern shores of the Mediterranean Sea. Canaan is described in the Bible as extending from Lebanon toward the Brook of Egypt in the south and the Jordan River Valley in the east. In the Bible, notably in Genesis 10 and Numbers 34, this was called the “land of Canaan” and occupies the same area that is occupied by modern Lebanon and Israel, plus parts of Jordan and Syria.</w:t>
+        <w:t> </w:t>
+      </w:r>
+      <w:r>
+        <w:rPr>
+          <w:rFonts w:cs="Calibri"/>
+          <w:color w:val="000000"/>
+        </w:rPr>
+        <w:t>Ханаанці були групою стародавніх людей, які жили в землі Ханаанській на східному узбережжі Середземного моря. У Біблії Ханаан описується як такий, що простягається від Лівану до Єгипетського потоку на півдні і до долини річки Йордан на сході. У Біблії, зокрема в книзі Буття 10 і Числах 34, ця земля називається "землею Ханаанською" і займає ту саму територію, яку займають сучасні Ліван та Ізраїль, а також частини Йорданії та Сирії.</w:t>
       </w:r>
       <w:r>
         <w:rPr>
@@ -124,98 +148,45 @@
           <w:color w:val="000000"/>
         </w:rPr>
         <w:br/>
-        <w:t>The Canaanites are mentioned over 150 times in the Bible. They were a wicked, idolatrous people descended from Noah’s grandson Canaan, who was a son of Ham (Genesis 9:18). Canaan was cursed because of his and his father’s sin against Noah (Genesis 9:20–25). In some passages, </w:t>
-      </w:r>
-      <w:r>
-        <w:rPr>
-          <w:rStyle w:val="Emphasis"/>
-          <w:rFonts w:cs="Calibri"/>
-          <w:color w:val="000000"/>
-        </w:rPr>
-        <w:t>Canaanites</w:t>
-      </w:r>
-      <w:r>
-        <w:rPr>
-          <w:rFonts w:cs="Calibri"/>
-          <w:color w:val="000000"/>
-        </w:rPr>
-        <w:t> specifically refers to the people of the lowlands and plains of Canaan (Joshua 11:3); in other passages, </w:t>
-      </w:r>
-      <w:r>
-        <w:rPr>
-          <w:rStyle w:val="Emphasis"/>
-          <w:rFonts w:cs="Calibri"/>
-          <w:color w:val="000000"/>
-        </w:rPr>
-        <w:t>Canaanites</w:t>
-      </w:r>
-      <w:r>
-        <w:rPr>
-          <w:rFonts w:cs="Calibri"/>
-          <w:color w:val="000000"/>
-        </w:rPr>
-        <w:t> is used more broadly to refer to all the inhabitants of the land, including the Hivites, Girgashites, Jebusites, Amorites, Hittites, and Perizzites (see Judges 1:9–10).</w:t>
-      </w:r>
-      <w:r>
-        <w:rPr>
-          <w:rFonts w:cs="Calibri"/>
-          <w:color w:val="000000"/>
-        </w:rPr>
-        <w:br/>
-      </w:r>
-      <w:r>
-        <w:rPr>
-          <w:rFonts w:cs="Calibri"/>
-          <w:color w:val="000000"/>
-        </w:rPr>
-        <w:br/>
-        <w:t>The land of Canaan was the land God promised to give to Abraham’s descendants (Genesis 12:7). The Canaanites are described in the Bible as a large and fierce people, not easily defeated, so the Israelites would need divine help to come against them, defeat them, and take their land away. God promised Moses and Joshua that help (Joshua 1:3).</w:t>
-      </w:r>
-      <w:r>
-        <w:rPr>
-          <w:rFonts w:cs="Calibri"/>
-          <w:color w:val="000000"/>
-        </w:rPr>
-        <w:br/>
-      </w:r>
-      <w:r>
-        <w:rPr>
-          <w:rFonts w:cs="Calibri"/>
-          <w:color w:val="000000"/>
-        </w:rPr>
-        <w:br/>
-        <w:t>After the Exodus, when the Lord told Moses to invade Canaan, Moses sent a group of spies into the land of Canaan to see what the people were like. The spies came back with a report that was both encouraging and daunting. The fruit of the land was huge—it took two men to carry back one cluster of grapes (Numbers 13:23)—and the land was bountiful in many other ways. However, the Canaanites were strong, and the cities were large and fortified. Also, the Israelite spies had seen what they described as Nephilim and the descendants of Anak there (Numbers 13:28, 33)—next to these fierce people, the Israelites saw themselves as “grasshoppers” (verse 33). In the end, the Israelites were so afraid of the Canaanites that they refused to go into the land God had promised to them. Only Joshua and Caleb were confident that God would help them defeat the Canaanites. Because of their unwillingness to trust God, that generation of Israelites was denied entry into Canaan (Numbers 14:30-35).</w:t>
-      </w:r>
-      <w:r>
-        <w:rPr>
-          <w:rFonts w:cs="Calibri"/>
-          <w:color w:val="000000"/>
-        </w:rPr>
-        <w:br/>
-      </w:r>
-      <w:r>
-        <w:rPr>
-          <w:rFonts w:cs="Calibri"/>
-          <w:color w:val="000000"/>
-        </w:rPr>
-        <w:br/>
-        <w:t>After Moses’ death, Joshua was called by God to lead the people of Israel through the Jordan River and into the Promised Land. The first city they came to was Jericho, a strong-walled city of the Canaanites. Joshua believed God and told the people that God would drive the Canaanites out of the land so that Israel could take the land of Canaan (Joshua 3:10). The fall of Jericho was a supernatural event, as God overthrew that city (Joshua 6). This victory was a sign to the people of Israel and to the people of Canaan that God had given the land of Canaan to the Israelites.</w:t>
-      </w:r>
-      <w:r>
-        <w:rPr>
-          <w:rFonts w:cs="Calibri"/>
-          <w:color w:val="000000"/>
-        </w:rPr>
-        <w:br/>
-      </w:r>
-      <w:r>
-        <w:rPr>
-          <w:rFonts w:cs="Calibri"/>
-          <w:color w:val="000000"/>
-        </w:rPr>
-        <w:lastRenderedPageBreak/>
-        <w:br/>
-        <w:t>Despite a long campaign against the inhabitants of Canaan, there remained several pockets of Canaanites in Israel after the land had been divided among the twelve tribes (Judges 1:27–36). Some of the Canaanites who remained in Israel were pressed into forced labor, but many strongholds remained in the land. The partial obedience of Israel, resulting in these Canaanite citadels, caused much trouble throughout the time of the Judges.</w:t>
+      </w:r>
+      <w:r>
+        <w:rPr>
+          <w:rFonts w:cs="Calibri"/>
+          <w:color w:val="000000"/>
+        </w:rPr>
+        <w:t xml:space="preserve">Ханаанці згадуються в Біблії понад 150 разів. Це був злий, ідолопоклонницький народ, що походив від Ноєвого онука Ханаана, сина Хама (Буття 9:18). Ханаан був проклятий за свій гріх та гріх свого батька проти Ноя (Буття 9:20-25). У деяких уривках слово </w:t>
+      </w:r>
+      <w:r>
+        <w:rPr>
+          <w:rFonts w:cs="Calibri"/>
+          <w:i/>
+          <w:iCs/>
+          <w:color w:val="000000"/>
+        </w:rPr>
+        <w:t>ханаанці</w:t>
+      </w:r>
+      <w:r>
+        <w:rPr>
+          <w:rFonts w:cs="Calibri"/>
+          <w:color w:val="000000"/>
+        </w:rPr>
+        <w:t xml:space="preserve"> конкретно стосується жителів низин і рівнин Ханаану (Ісуса Навина 11:3); в інших уривках слово </w:t>
+      </w:r>
+      <w:r>
+        <w:rPr>
+          <w:rFonts w:cs="Calibri"/>
+          <w:i/>
+          <w:iCs/>
+          <w:color w:val="000000"/>
+        </w:rPr>
+        <w:t>ханаанці</w:t>
+      </w:r>
+      <w:r>
+        <w:rPr>
+          <w:rFonts w:cs="Calibri"/>
+          <w:color w:val="000000"/>
+        </w:rPr>
+        <w:t xml:space="preserve"> вживається ширше, щоб позначити всіх жителів землі, включаючи хивійців, ґірґашитів, євуситів, аморійців, хиттитів і перизійців (дивіться Суддів 1:9-10).</w:t>
       </w:r>
     </w:p>
     <w:p>
@@ -225,6 +196,84 @@
           <w:color w:val="000000"/>
         </w:rPr>
       </w:pPr>
+      <w:r>
+        <w:rPr>
+          <w:rFonts w:cs="Calibri"/>
+          <w:color w:val="000000"/>
+        </w:rPr>
+        <w:br/>
+      </w:r>
+      <w:r>
+        <w:rPr>
+          <w:rFonts w:cs="Calibri"/>
+          <w:color w:val="000000"/>
+        </w:rPr>
+        <w:t>Земля Ханаан була землею, яку Бог обіцяв віддати нащадкам Авраама (Буття 12:7). У Біблії ханаанці описані як великий і лютий народ, який нелегко перемогти, тому ізраїльтянам потрібна була Божественна допомога, аби піти проти них, перемогти їх і забрати їхню землю. Бог обіцяв Мойсею та Ісусу Навину цю допомогу (Ісуса Навина 1:3).</w:t>
+      </w:r>
+      <w:r>
+        <w:rPr>
+          <w:rFonts w:cs="Calibri"/>
+          <w:color w:val="000000"/>
+        </w:rPr>
+        <w:br/>
+      </w:r>
+      <w:r>
+        <w:rPr>
+          <w:rFonts w:cs="Calibri"/>
+          <w:color w:val="000000"/>
+        </w:rPr>
+        <w:br/>
+      </w:r>
+      <w:r>
+        <w:rPr>
+          <w:rFonts w:cs="Calibri"/>
+          <w:color w:val="000000"/>
+        </w:rPr>
+        <w:t>Після Виходу, коли Господь наказав Мойсею ввійти до Ханаану, Мойсей відправив групу розвідників до ханаанської землі, аби дізнатися, що там за народ. Розвідники повернулися зі звітом, який одночасно обнадіював і лякав. Плоди на землі були величезні - двоє чоловіків повинні були нести одне виноградне гроно (Числа 13:23) - і земля була щедрою в багатьох інших сферах. Однак ханаанці були сильними, а міста - великими та укріпленими. Крім того, ізраїльські шпигуни бачили там те, що вони описали як нефілімів і нащадків Анака (Числа 13:28, 33) - поруч з цими лютими людьми ізраїльтяни бачили себе "кониками" (вірш 33). Зрештою, ізраїльтяни настільки злякалися ханаанців, що відмовилися йти в землю, обіцяну їм Богом. Лише Ісус Навин та Калев були впевнені, що Бог допоможе їм перемогти ханаанців. Через їхнє небажання довіряти Богові, цьому поколінню ізраїльтян було відмовлено у вході до Ханаану (Числа 14:30-35).</w:t>
+      </w:r>
+      <w:r>
+        <w:rPr>
+          <w:rFonts w:cs="Calibri"/>
+          <w:color w:val="000000"/>
+        </w:rPr>
+        <w:br/>
+      </w:r>
+      <w:r>
+        <w:rPr>
+          <w:rFonts w:cs="Calibri"/>
+          <w:color w:val="000000"/>
+        </w:rPr>
+        <w:br/>
+      </w:r>
+      <w:r>
+        <w:rPr>
+          <w:rFonts w:cs="Calibri"/>
+          <w:color w:val="000000"/>
+        </w:rPr>
+        <w:t>Після смерті Мойсея, Ісус Навин був покликаний Богом провести народ Ізраїлю через річку Йордан до Обітованої землі. Першим містом, до якого вони прийшли, був Єрихон, місто ханаанців з міцними стінами. Ісус Навин повірив Богові і сказав людям, що Бог вижене ханаанців з цієї землі, аби Ізраїль міг зайняти землю Ханаанську (Ісуса Навина 3:10). Падіння Єрихону було надприродною подією, оскільки Бог зруйнував це місто (Ісуса Навина 6). Ця перемога стала знаком для народу Ізраїлю і народу Ханаану, що Бог віддав землю Ханаану ізраїльтянам.</w:t>
+      </w:r>
+      <w:r>
+        <w:rPr>
+          <w:rFonts w:cs="Calibri"/>
+          <w:color w:val="000000"/>
+        </w:rPr>
+        <w:br/>
+      </w:r>
+      <w:r>
+        <w:rPr>
+          <w:rFonts w:cs="Calibri"/>
+          <w:color w:val="000000"/>
+        </w:rPr>
+        <w:br/>
+      </w:r>
+      <w:r>
+        <w:rPr>
+          <w:rFonts w:cs="Calibri"/>
+          <w:color w:val="000000"/>
+        </w:rPr>
+        <w:lastRenderedPageBreak/>
+        <w:t>Незважаючи на тривалу кампанію проти жителів Ханаану, в Ізраїлі залишилося кілька осередків ханаанців після того, як земля була розділена між дванадцятьма племенами (Суддів 1:27-36). Частину ханаанців, які залишилися в Ізраїлі, примушували до підневільної праці, але на цій землі залишилося багато фортець. Часткова покора Ізраїлю, що призвела до появи цих ханаанських цитаделей, спричинила багато неприємностей протягом усього часу правління суддів.</w:t>
+      </w:r>
     </w:p>
     <w:p>
       <w:pPr>
@@ -233,6 +282,14 @@
           <w:color w:val="000000"/>
         </w:rPr>
       </w:pPr>
+    </w:p>
+    <w:p>
+      <w:pPr>
+        <w:rPr>
+          <w:rFonts w:cs="Calibri"/>
+          <w:color w:val="000000"/>
+        </w:rPr>
+      </w:pPr>
       <w:r>
         <w:rPr>
           <w:rFonts w:cs="Calibri"/>
@@ -273,7 +330,22 @@
           <w:rFonts w:cs="Calibri"/>
           <w:color w:val="000000"/>
         </w:rPr>
-        <w:t>"&gt;English&lt;/a&gt;&lt;br&gt;&lt;br&gt;</w:t>
+        <w:t>"&gt;</w:t>
+      </w:r>
+      <w:r>
+        <w:rPr>
+          <w:rFonts w:cs="Calibri"/>
+          <w:color w:val="000000"/>
+          <w:lang w:val="uk-UA"/>
+        </w:rPr>
+        <w:t>Англійською</w:t>
+      </w:r>
+      <w:r>
+        <w:rPr>
+          <w:rFonts w:cs="Calibri"/>
+          <w:color w:val="000000"/>
+        </w:rPr>
+        <w:t>&lt;/a&gt;&lt;br&gt;&lt;br&gt;</w:t>
       </w:r>
     </w:p>
     <w:sectPr>
@@ -287,7 +359,7 @@
 </file>
 
 <file path=word/numbering.xml><?xml version="1.0" encoding="utf-8"?>
-<w:numbering xmlns:wpc="http://schemas.microsoft.com/office/word/2010/wordprocessingCanvas" xmlns:cx="http://schemas.microsoft.com/office/drawing/2014/chartex" xmlns:cx1="http://schemas.microsoft.com/office/drawing/2015/9/8/chartex" xmlns:cx2="http://schemas.microsoft.com/office/drawing/2015/10/21/chartex" xmlns:cx3="http://schemas.microsoft.com/office/drawing/2016/5/9/chartex" xmlns:cx4="http://schemas.microsoft.com/office/drawing/2016/5/10/chartex" xmlns:cx5="http://schemas.microsoft.com/office/drawing/2016/5/11/chartex" xmlns:cx6="http://schemas.microsoft.com/office/drawing/2016/5/12/chartex" xmlns:cx7="http://schemas.microsoft.com/office/drawing/2016/5/13/chartex" xmlns:cx8="http://schemas.microsoft.com/office/drawing/2016/5/14/chartex" xmlns:mc="http://schemas.openxmlformats.org/markup-compatibility/2006" xmlns:aink="http://schemas.microsoft.com/office/drawing/2016/ink" xmlns:am3d="http://schemas.microsoft.com/office/drawing/2017/model3d" xmlns:o="urn:schemas-microsoft-com:office:office" xmlns:r="http://schemas.openxmlformats.org/officeDocument/2006/relationships" xmlns:m="http://schemas.openxmlformats.org/officeDocument/2006/math" xmlns:v="urn:schemas-microsoft-com:vml" xmlns:wp14="http://schemas.microsoft.com/office/word/2010/wordprocessingDrawing" xmlns:wp="http://schemas.openxmlformats.org/drawingml/2006/wordprocessingDrawing" xmlns:w10="urn:schemas-microsoft-com:office:word" xmlns:w="http://schemas.openxmlformats.org/wordprocessingml/2006/main" xmlns:w14="http://schemas.microsoft.com/office/word/2010/wordml" xmlns:w15="http://schemas.microsoft.com/office/word/2012/wordml" xmlns:w16cid="http://schemas.microsoft.com/office/word/2016/wordml/cid" xmlns:w16se="http://schemas.microsoft.com/office/word/2015/wordml/symex" xmlns:wpg="http://schemas.microsoft.com/office/word/2010/wordprocessingGroup" xmlns:wpi="http://schemas.microsoft.com/office/word/2010/wordprocessingInk" xmlns:wne="http://schemas.microsoft.com/office/word/2006/wordml" xmlns:wps="http://schemas.microsoft.com/office/word/2010/wordprocessingShape" mc:Ignorable="w14 w15 w16se w16cid wp14">
+<w:numbering xmlns:wpc="http://schemas.microsoft.com/office/word/2010/wordprocessingCanvas" xmlns:cx="http://schemas.microsoft.com/office/drawing/2014/chartex" xmlns:cx1="http://schemas.microsoft.com/office/drawing/2015/9/8/chartex" xmlns:cx2="http://schemas.microsoft.com/office/drawing/2015/10/21/chartex" xmlns:cx3="http://schemas.microsoft.com/office/drawing/2016/5/9/chartex" xmlns:cx4="http://schemas.microsoft.com/office/drawing/2016/5/10/chartex" xmlns:cx5="http://schemas.microsoft.com/office/drawing/2016/5/11/chartex" xmlns:cx6="http://schemas.microsoft.com/office/drawing/2016/5/12/chartex" xmlns:cx7="http://schemas.microsoft.com/office/drawing/2016/5/13/chartex" xmlns:cx8="http://schemas.microsoft.com/office/drawing/2016/5/14/chartex" xmlns:mc="http://schemas.openxmlformats.org/markup-compatibility/2006" xmlns:aink="http://schemas.microsoft.com/office/drawing/2016/ink" xmlns:am3d="http://schemas.microsoft.com/office/drawing/2017/model3d" xmlns:o="urn:schemas-microsoft-com:office:office" xmlns:oel="http://schemas.microsoft.com/office/2019/extlst" xmlns:r="http://schemas.openxmlformats.org/officeDocument/2006/relationships" xmlns:m="http://schemas.openxmlformats.org/officeDocument/2006/math" xmlns:v="urn:schemas-microsoft-com:vml" xmlns:wp14="http://schemas.microsoft.com/office/word/2010/wordprocessingDrawing" xmlns:wp="http://schemas.openxmlformats.org/drawingml/2006/wordprocessingDrawing" xmlns:w10="urn:schemas-microsoft-com:office:word" xmlns:w="http://schemas.openxmlformats.org/wordprocessingml/2006/main" xmlns:w14="http://schemas.microsoft.com/office/word/2010/wordml" xmlns:w15="http://schemas.microsoft.com/office/word/2012/wordml" xmlns:w16cex="http://schemas.microsoft.com/office/word/2018/wordml/cex" xmlns:w16cid="http://schemas.microsoft.com/office/word/2016/wordml/cid" xmlns:w16="http://schemas.microsoft.com/office/word/2018/wordml" xmlns:w16du="http://schemas.microsoft.com/office/word/2023/wordml/word16du" xmlns:w16sdtdh="http://schemas.microsoft.com/office/word/2020/wordml/sdtdatahash" xmlns:w16se="http://schemas.microsoft.com/office/word/2015/wordml/symex" xmlns:wpg="http://schemas.microsoft.com/office/word/2010/wordprocessingGroup" xmlns:wpi="http://schemas.microsoft.com/office/word/2010/wordprocessingInk" xmlns:wne="http://schemas.microsoft.com/office/word/2006/wordml" xmlns:wps="http://schemas.microsoft.com/office/word/2010/wordprocessingShape" mc:Ignorable="w14 w15 w16se w16cid w16 w16cex w16sdtdh w16du wp14">
   <w:abstractNum w:abstractNumId="0" w15:restartNumberingAfterBreak="0">
     <w:nsid w:val="FFFFFF1D"/>
     <w:multiLevelType w:val="multilevel"/>
@@ -428,24 +500,24 @@
       </w:rPr>
     </w:lvl>
   </w:abstractNum>
-  <w:num w:numId="1">
+  <w:num w:numId="1" w16cid:durableId="1256474915">
     <w:abstractNumId w:val="0"/>
   </w:num>
 </w:numbering>
 </file>
 
 <file path=word/styles.xml><?xml version="1.0" encoding="utf-8"?>
-<w:styles xmlns:mc="http://schemas.openxmlformats.org/markup-compatibility/2006" xmlns:r="http://schemas.openxmlformats.org/officeDocument/2006/relationships" xmlns:w="http://schemas.openxmlformats.org/wordprocessingml/2006/main" xmlns:w14="http://schemas.microsoft.com/office/word/2010/wordml" xmlns:w15="http://schemas.microsoft.com/office/word/2012/wordml" xmlns:w16cid="http://schemas.microsoft.com/office/word/2016/wordml/cid" xmlns:w16se="http://schemas.microsoft.com/office/word/2015/wordml/symex" mc:Ignorable="w14 w15 w16se w16cid">
+<w:styles xmlns:mc="http://schemas.openxmlformats.org/markup-compatibility/2006" xmlns:r="http://schemas.openxmlformats.org/officeDocument/2006/relationships" xmlns:w="http://schemas.openxmlformats.org/wordprocessingml/2006/main" xmlns:w14="http://schemas.microsoft.com/office/word/2010/wordml" xmlns:w15="http://schemas.microsoft.com/office/word/2012/wordml" xmlns:w16cex="http://schemas.microsoft.com/office/word/2018/wordml/cex" xmlns:w16cid="http://schemas.microsoft.com/office/word/2016/wordml/cid" xmlns:w16="http://schemas.microsoft.com/office/word/2018/wordml" xmlns:w16du="http://schemas.microsoft.com/office/word/2023/wordml/word16du" xmlns:w16sdtdh="http://schemas.microsoft.com/office/word/2020/wordml/sdtdatahash" xmlns:w16se="http://schemas.microsoft.com/office/word/2015/wordml/symex" mc:Ignorable="w14 w15 w16se w16cid w16 w16cex w16sdtdh w16du">
   <w:docDefaults>
     <w:rPrDefault>
       <w:rPr>
         <w:rFonts w:ascii="Calibri" w:eastAsia="Calibri" w:hAnsi="Calibri" w:cs="Times New Roman"/>
-        <w:lang w:val="en-US" w:eastAsia="en-US" w:bidi="ar-SA"/>
+        <w:lang w:val="uk-UA" w:eastAsia="uk-UA" w:bidi="ar-SA"/>
       </w:rPr>
     </w:rPrDefault>
     <w:pPrDefault/>
   </w:docDefaults>
-  <w:latentStyles w:defLockedState="0" w:defUIPriority="99" w:defSemiHidden="0" w:defUnhideWhenUsed="0" w:defQFormat="0" w:count="375">
+  <w:latentStyles w:defLockedState="0" w:defUIPriority="99" w:defSemiHidden="0" w:defUnhideWhenUsed="0" w:defQFormat="0" w:count="376">
     <w:lsdException w:name="Normal" w:uiPriority="0" w:qFormat="1"/>
     <w:lsdException w:name="heading 1" w:uiPriority="9" w:qFormat="1"/>
     <w:lsdException w:name="heading 2" w:semiHidden="1" w:uiPriority="9" w:unhideWhenUsed="1" w:qFormat="1"/>
@@ -821,8 +893,9 @@
     <w:lsdException w:name="Smart Hyperlink" w:semiHidden="1" w:unhideWhenUsed="1"/>
     <w:lsdException w:name="Hashtag" w:semiHidden="1" w:unhideWhenUsed="1"/>
     <w:lsdException w:name="Unresolved Mention" w:semiHidden="1" w:unhideWhenUsed="1"/>
+    <w:lsdException w:name="Smart Link" w:semiHidden="1" w:unhideWhenUsed="1"/>
   </w:latentStyles>
-  <w:style w:type="paragraph" w:default="1" w:styleId="Normal">
+  <w:style w:type="paragraph" w:default="1" w:styleId="a">
     <w:name w:val="Normal"/>
     <w:qFormat/>
     <w:rsid w:val="0072302E"/>
@@ -832,15 +905,16 @@
     <w:rPr>
       <w:sz w:val="22"/>
       <w:szCs w:val="22"/>
+      <w:lang w:val="en-US" w:eastAsia="en-US"/>
     </w:rPr>
   </w:style>
-  <w:style w:type="character" w:default="1" w:styleId="DefaultParagraphFont">
+  <w:style w:type="character" w:default="1" w:styleId="a0">
     <w:name w:val="Default Paragraph Font"/>
     <w:uiPriority w:val="1"/>
     <w:semiHidden/>
     <w:unhideWhenUsed/>
   </w:style>
-  <w:style w:type="table" w:default="1" w:styleId="TableNormal">
+  <w:style w:type="table" w:default="1" w:styleId="a1">
     <w:name w:val="Normal Table"/>
     <w:uiPriority w:val="99"/>
     <w:semiHidden/>
@@ -855,13 +929,13 @@
       </w:tblCellMar>
     </w:tblPr>
   </w:style>
-  <w:style w:type="numbering" w:default="1" w:styleId="NoList">
+  <w:style w:type="numbering" w:default="1" w:styleId="a2">
     <w:name w:val="No List"/>
     <w:uiPriority w:val="99"/>
     <w:semiHidden/>
     <w:unhideWhenUsed/>
   </w:style>
-  <w:style w:type="character" w:styleId="Strong">
+  <w:style w:type="character" w:styleId="a3">
     <w:name w:val="Strong"/>
     <w:uiPriority w:val="22"/>
     <w:qFormat/>
@@ -879,9 +953,10 @@
     <w:rPr>
       <w:sz w:val="22"/>
       <w:szCs w:val="22"/>
+      <w:lang w:val="en-US" w:eastAsia="en-US"/>
     </w:rPr>
   </w:style>
-  <w:style w:type="character" w:styleId="Hyperlink">
+  <w:style w:type="character" w:styleId="a4">
     <w:name w:val="Hyperlink"/>
     <w:uiPriority w:val="99"/>
     <w:unhideWhenUsed/>
@@ -900,15 +975,15 @@
   </w:style>
   <w:style w:type="character" w:customStyle="1" w:styleId="apple-style-span">
     <w:name w:val="apple-style-span"/>
-    <w:basedOn w:val="DefaultParagraphFont"/>
+    <w:basedOn w:val="a0"/>
     <w:rsid w:val="00933597"/>
   </w:style>
   <w:style w:type="character" w:customStyle="1" w:styleId="apple-converted-space">
     <w:name w:val="apple-converted-space"/>
-    <w:basedOn w:val="DefaultParagraphFont"/>
+    <w:basedOn w:val="a0"/>
     <w:rsid w:val="00933597"/>
   </w:style>
-  <w:style w:type="character" w:styleId="CommentReference">
+  <w:style w:type="character" w:styleId="a5">
     <w:name w:val="annotation reference"/>
     <w:uiPriority w:val="99"/>
     <w:semiHidden/>
@@ -919,10 +994,10 @@
       <w:szCs w:val="16"/>
     </w:rPr>
   </w:style>
-  <w:style w:type="paragraph" w:styleId="CommentText">
+  <w:style w:type="paragraph" w:styleId="a6">
     <w:name w:val="annotation text"/>
-    <w:basedOn w:val="Normal"/>
-    <w:link w:val="CommentTextChar"/>
+    <w:basedOn w:val="a"/>
+    <w:link w:val="a7"/>
     <w:uiPriority w:val="99"/>
     <w:semiHidden/>
     <w:unhideWhenUsed/>
@@ -932,19 +1007,19 @@
       <w:szCs w:val="20"/>
     </w:rPr>
   </w:style>
-  <w:style w:type="character" w:customStyle="1" w:styleId="CommentTextChar">
-    <w:name w:val="Comment Text Char"/>
-    <w:basedOn w:val="DefaultParagraphFont"/>
-    <w:link w:val="CommentText"/>
+  <w:style w:type="character" w:customStyle="1" w:styleId="a7">
+    <w:name w:val="Текст примітки Знак"/>
+    <w:basedOn w:val="a0"/>
+    <w:link w:val="a6"/>
     <w:uiPriority w:val="99"/>
     <w:semiHidden/>
     <w:rsid w:val="00A55D36"/>
   </w:style>
-  <w:style w:type="paragraph" w:styleId="CommentSubject">
+  <w:style w:type="paragraph" w:styleId="a8">
     <w:name w:val="annotation subject"/>
-    <w:basedOn w:val="CommentText"/>
-    <w:next w:val="CommentText"/>
-    <w:link w:val="CommentSubjectChar"/>
+    <w:basedOn w:val="a6"/>
+    <w:next w:val="a6"/>
+    <w:link w:val="a9"/>
     <w:uiPriority w:val="99"/>
     <w:semiHidden/>
     <w:unhideWhenUsed/>
@@ -954,9 +1029,9 @@
       <w:bCs/>
     </w:rPr>
   </w:style>
-  <w:style w:type="character" w:customStyle="1" w:styleId="CommentSubjectChar">
-    <w:name w:val="Comment Subject Char"/>
-    <w:link w:val="CommentSubject"/>
+  <w:style w:type="character" w:customStyle="1" w:styleId="a9">
+    <w:name w:val="Тема примітки Знак"/>
+    <w:link w:val="a8"/>
     <w:uiPriority w:val="99"/>
     <w:semiHidden/>
     <w:rsid w:val="00A55D36"/>
@@ -965,10 +1040,10 @@
       <w:bCs/>
     </w:rPr>
   </w:style>
-  <w:style w:type="paragraph" w:styleId="BalloonText">
+  <w:style w:type="paragraph" w:styleId="aa">
     <w:name w:val="Balloon Text"/>
-    <w:basedOn w:val="Normal"/>
-    <w:link w:val="BalloonTextChar"/>
+    <w:basedOn w:val="a"/>
+    <w:link w:val="ab"/>
     <w:uiPriority w:val="99"/>
     <w:semiHidden/>
     <w:unhideWhenUsed/>
@@ -982,9 +1057,9 @@
       <w:szCs w:val="16"/>
     </w:rPr>
   </w:style>
-  <w:style w:type="character" w:customStyle="1" w:styleId="BalloonTextChar">
-    <w:name w:val="Balloon Text Char"/>
-    <w:link w:val="BalloonText"/>
+  <w:style w:type="character" w:customStyle="1" w:styleId="ab">
+    <w:name w:val="Текст у виносці Знак"/>
+    <w:link w:val="aa"/>
     <w:uiPriority w:val="99"/>
     <w:semiHidden/>
     <w:rsid w:val="00A55D36"/>
@@ -994,7 +1069,7 @@
       <w:szCs w:val="16"/>
     </w:rPr>
   </w:style>
-  <w:style w:type="character" w:styleId="Emphasis">
+  <w:style w:type="character" w:styleId="ac">
     <w:name w:val="Emphasis"/>
     <w:uiPriority w:val="20"/>
     <w:qFormat/>

</xml_diff>